<commit_message>
Updated Comif Excel datas
</commit_message>
<xml_diff>
--- a/Doc/ComIf Messages.docx
+++ b/Doc/ComIf Messages.docx
@@ -10,14 +10,590 @@
           <w:b/>
         </w:rPr>
       </w:pPr>
+    </w:p>
+    <w:p>
+      <w:pPr>
+        <w:pStyle w:val="Heading2"/>
+        <w:spacing w:before="0"/>
+        <w:rPr>
+          <w:b/>
+        </w:rPr>
+      </w:pPr>
+    </w:p>
+    <w:p>
+      <w:pPr>
+        <w:pStyle w:val="Heading2"/>
+        <w:spacing w:before="0"/>
+        <w:rPr>
+          <w:b/>
+        </w:rPr>
+      </w:pPr>
+    </w:p>
+    <w:p>
+      <w:pPr>
+        <w:pStyle w:val="Heading2"/>
+        <w:spacing w:before="0"/>
+        <w:rPr>
+          <w:b/>
+        </w:rPr>
+      </w:pPr>
+    </w:p>
+    <w:p>
+      <w:pPr>
+        <w:pStyle w:val="Heading2"/>
+        <w:spacing w:before="0"/>
+        <w:rPr>
+          <w:b/>
+        </w:rPr>
+      </w:pPr>
+      <w:proofErr w:type="spellStart"/>
+      <w:r>
+        <w:rPr>
+          <w:b/>
+        </w:rPr>
+        <w:t>Cloud</w:t>
+      </w:r>
+      <w:r>
+        <w:rPr>
+          <w:b/>
+        </w:rPr>
+        <w:t>_</w:t>
+      </w:r>
+      <w:r>
+        <w:rPr>
+          <w:b/>
+        </w:rPr>
+        <w:t>Init</w:t>
+      </w:r>
+      <w:proofErr w:type="spellEnd"/>
+    </w:p>
+    <w:p>
+      <w:pPr>
+        <w:rPr>
+          <w:sz w:val="6"/>
+          <w:szCs w:val="6"/>
+        </w:rPr>
+      </w:pPr>
+    </w:p>
+    <w:tbl>
+      <w:tblPr>
+        <w:tblStyle w:val="TableGridLight1"/>
+        <w:tblW w:w="0" w:type="auto"/>
+        <w:jc w:val="center"/>
+        <w:tblLook w:val="04A0" w:firstRow="1" w:lastRow="0" w:firstColumn="1" w:lastColumn="0" w:noHBand="0" w:noVBand="1"/>
+      </w:tblPr>
+      <w:tblGrid>
+        <w:gridCol w:w="1019"/>
+        <w:gridCol w:w="2754"/>
+        <w:gridCol w:w="1762"/>
+        <w:gridCol w:w="1514"/>
+      </w:tblGrid>
+      <w:tr>
+        <w:trPr>
+          <w:trHeight w:val="267"/>
+          <w:jc w:val="center"/>
+        </w:trPr>
+        <w:tc>
+          <w:tcPr>
+            <w:tcW w:w="1019" w:type="dxa"/>
+          </w:tcPr>
+          <w:p>
+            <w:pPr>
+              <w:rPr>
+                <w:sz w:val="20"/>
+                <w:szCs w:val="20"/>
+              </w:rPr>
+            </w:pPr>
+            <w:r>
+              <w:rPr>
+                <w:sz w:val="20"/>
+                <w:szCs w:val="20"/>
+              </w:rPr>
+              <w:t>ID</w:t>
+            </w:r>
+          </w:p>
+        </w:tc>
+        <w:tc>
+          <w:tcPr>
+            <w:tcW w:w="2754" w:type="dxa"/>
+          </w:tcPr>
+          <w:p>
+            <w:pPr>
+              <w:rPr>
+                <w:sz w:val="20"/>
+                <w:szCs w:val="20"/>
+              </w:rPr>
+            </w:pPr>
+            <w:r>
+              <w:rPr>
+                <w:sz w:val="20"/>
+                <w:szCs w:val="20"/>
+              </w:rPr>
+              <w:t>0XCD</w:t>
+            </w:r>
+          </w:p>
+        </w:tc>
+        <w:tc>
+          <w:tcPr>
+            <w:tcW w:w="1762" w:type="dxa"/>
+          </w:tcPr>
+          <w:p>
+            <w:pPr>
+              <w:rPr>
+                <w:sz w:val="20"/>
+                <w:szCs w:val="20"/>
+              </w:rPr>
+            </w:pPr>
+            <w:r>
+              <w:rPr>
+                <w:sz w:val="20"/>
+                <w:szCs w:val="20"/>
+              </w:rPr>
+              <w:t>Data Length</w:t>
+            </w:r>
+          </w:p>
+        </w:tc>
+        <w:tc>
+          <w:tcPr>
+            <w:tcW w:w="1514" w:type="dxa"/>
+          </w:tcPr>
+          <w:p>
+            <w:pPr>
+              <w:rPr>
+                <w:sz w:val="20"/>
+                <w:szCs w:val="20"/>
+              </w:rPr>
+            </w:pPr>
+            <w:r>
+              <w:rPr>
+                <w:sz w:val="20"/>
+                <w:szCs w:val="20"/>
+              </w:rPr>
+              <w:t>1</w:t>
+            </w:r>
+          </w:p>
+        </w:tc>
+      </w:tr>
+      <w:tr>
+        <w:trPr>
+          <w:trHeight w:val="251"/>
+          <w:jc w:val="center"/>
+        </w:trPr>
+        <w:tc>
+          <w:tcPr>
+            <w:tcW w:w="1019" w:type="dxa"/>
+          </w:tcPr>
+          <w:p>
+            <w:pPr>
+              <w:rPr>
+                <w:sz w:val="20"/>
+                <w:szCs w:val="20"/>
+              </w:rPr>
+            </w:pPr>
+            <w:r>
+              <w:rPr>
+                <w:sz w:val="20"/>
+                <w:szCs w:val="20"/>
+              </w:rPr>
+              <w:t>Dir</w:t>
+            </w:r>
+          </w:p>
+        </w:tc>
+        <w:tc>
+          <w:tcPr>
+            <w:tcW w:w="2754" w:type="dxa"/>
+          </w:tcPr>
+          <w:p>
+            <w:pPr>
+              <w:rPr>
+                <w:sz w:val="20"/>
+                <w:szCs w:val="20"/>
+              </w:rPr>
+            </w:pPr>
+            <w:r>
+              <w:rPr>
+                <w:sz w:val="20"/>
+                <w:szCs w:val="20"/>
+              </w:rPr>
+              <w:t xml:space="preserve"> </w:t>
+            </w:r>
+            <w:r>
+              <w:rPr>
+                <w:sz w:val="20"/>
+                <w:szCs w:val="20"/>
+              </w:rPr>
+              <w:t xml:space="preserve">STM32 </w:t>
+            </w:r>
+            <w:r>
+              <w:rPr>
+                <w:sz w:val="20"/>
+                <w:szCs w:val="20"/>
+              </w:rPr>
+              <w:sym w:font="Wingdings" w:char="F0E0"/>
+            </w:r>
+            <w:r>
+              <w:rPr>
+                <w:sz w:val="20"/>
+                <w:szCs w:val="20"/>
+              </w:rPr>
+              <w:t>Cloud</w:t>
+            </w:r>
+          </w:p>
+        </w:tc>
+        <w:tc>
+          <w:tcPr>
+            <w:tcW w:w="1762" w:type="dxa"/>
+          </w:tcPr>
+          <w:p>
+            <w:pPr>
+              <w:rPr>
+                <w:sz w:val="20"/>
+                <w:szCs w:val="20"/>
+              </w:rPr>
+            </w:pPr>
+            <w:r>
+              <w:rPr>
+                <w:sz w:val="20"/>
+                <w:szCs w:val="20"/>
+              </w:rPr>
+              <w:t>Checksum Length</w:t>
+            </w:r>
+          </w:p>
+        </w:tc>
+        <w:tc>
+          <w:tcPr>
+            <w:tcW w:w="1514" w:type="dxa"/>
+          </w:tcPr>
+          <w:p>
+            <w:pPr>
+              <w:rPr>
+                <w:sz w:val="20"/>
+                <w:szCs w:val="20"/>
+              </w:rPr>
+            </w:pPr>
+            <w:r>
+              <w:rPr>
+                <w:sz w:val="20"/>
+                <w:szCs w:val="20"/>
+              </w:rPr>
+              <w:t>1</w:t>
+            </w:r>
+          </w:p>
+        </w:tc>
+      </w:tr>
+    </w:tbl>
+    <w:p>
+      <w:pPr>
+        <w:pStyle w:val="Heading3"/>
+      </w:pPr>
+      <w:r>
+        <w:t>Structure</w:t>
+      </w:r>
+    </w:p>
+    <w:tbl>
+      <w:tblPr>
+        <w:tblStyle w:val="TableGrid"/>
+        <w:tblW w:w="7220" w:type="dxa"/>
+        <w:jc w:val="center"/>
+        <w:tblLook w:val="04A0" w:firstRow="1" w:lastRow="0" w:firstColumn="1" w:lastColumn="0" w:noHBand="0" w:noVBand="1"/>
+      </w:tblPr>
+      <w:tblGrid>
+        <w:gridCol w:w="319"/>
+        <w:gridCol w:w="861"/>
+        <w:gridCol w:w="861"/>
+        <w:gridCol w:w="862"/>
+        <w:gridCol w:w="866"/>
+        <w:gridCol w:w="861"/>
+        <w:gridCol w:w="862"/>
+        <w:gridCol w:w="863"/>
+        <w:gridCol w:w="865"/>
+      </w:tblGrid>
+      <w:tr>
+        <w:trPr>
+          <w:trHeight w:val="122"/>
+          <w:jc w:val="center"/>
+        </w:trPr>
+        <w:tc>
+          <w:tcPr>
+            <w:tcW w:w="319" w:type="dxa"/>
+            <w:vAlign w:val="center"/>
+          </w:tcPr>
+          <w:p>
+            <w:pPr>
+              <w:jc w:val="center"/>
+              <w:rPr>
+                <w:sz w:val="20"/>
+                <w:szCs w:val="20"/>
+              </w:rPr>
+            </w:pPr>
+          </w:p>
+        </w:tc>
+        <w:tc>
+          <w:tcPr>
+            <w:tcW w:w="861" w:type="dxa"/>
+            <w:shd w:val="clear" w:color="auto" w:fill="D9D9D9" w:themeFill="background1" w:themeFillShade="D9"/>
+            <w:vAlign w:val="center"/>
+          </w:tcPr>
+          <w:p>
+            <w:pPr>
+              <w:jc w:val="center"/>
+              <w:rPr>
+                <w:sz w:val="20"/>
+                <w:szCs w:val="20"/>
+              </w:rPr>
+            </w:pPr>
+            <w:r>
+              <w:rPr>
+                <w:sz w:val="20"/>
+                <w:szCs w:val="20"/>
+              </w:rPr>
+              <w:t>7</w:t>
+            </w:r>
+          </w:p>
+        </w:tc>
+        <w:tc>
+          <w:tcPr>
+            <w:tcW w:w="861" w:type="dxa"/>
+            <w:shd w:val="clear" w:color="auto" w:fill="D9D9D9" w:themeFill="background1" w:themeFillShade="D9"/>
+            <w:vAlign w:val="center"/>
+          </w:tcPr>
+          <w:p>
+            <w:pPr>
+              <w:jc w:val="center"/>
+              <w:rPr>
+                <w:sz w:val="20"/>
+                <w:szCs w:val="20"/>
+              </w:rPr>
+            </w:pPr>
+            <w:r>
+              <w:rPr>
+                <w:sz w:val="20"/>
+                <w:szCs w:val="20"/>
+              </w:rPr>
+              <w:t>6</w:t>
+            </w:r>
+          </w:p>
+        </w:tc>
+        <w:tc>
+          <w:tcPr>
+            <w:tcW w:w="862" w:type="dxa"/>
+            <w:shd w:val="clear" w:color="auto" w:fill="D9D9D9" w:themeFill="background1" w:themeFillShade="D9"/>
+            <w:vAlign w:val="center"/>
+          </w:tcPr>
+          <w:p>
+            <w:pPr>
+              <w:jc w:val="center"/>
+              <w:rPr>
+                <w:sz w:val="20"/>
+                <w:szCs w:val="20"/>
+              </w:rPr>
+            </w:pPr>
+            <w:r>
+              <w:rPr>
+                <w:sz w:val="20"/>
+                <w:szCs w:val="20"/>
+              </w:rPr>
+              <w:t>5</w:t>
+            </w:r>
+          </w:p>
+        </w:tc>
+        <w:tc>
+          <w:tcPr>
+            <w:tcW w:w="866" w:type="dxa"/>
+            <w:shd w:val="clear" w:color="auto" w:fill="D9D9D9" w:themeFill="background1" w:themeFillShade="D9"/>
+            <w:vAlign w:val="center"/>
+          </w:tcPr>
+          <w:p>
+            <w:pPr>
+              <w:jc w:val="center"/>
+              <w:rPr>
+                <w:sz w:val="20"/>
+                <w:szCs w:val="20"/>
+              </w:rPr>
+            </w:pPr>
+            <w:r>
+              <w:rPr>
+                <w:sz w:val="20"/>
+                <w:szCs w:val="20"/>
+              </w:rPr>
+              <w:t>4</w:t>
+            </w:r>
+          </w:p>
+        </w:tc>
+        <w:tc>
+          <w:tcPr>
+            <w:tcW w:w="861" w:type="dxa"/>
+            <w:shd w:val="clear" w:color="auto" w:fill="D9D9D9" w:themeFill="background1" w:themeFillShade="D9"/>
+            <w:vAlign w:val="center"/>
+          </w:tcPr>
+          <w:p>
+            <w:pPr>
+              <w:jc w:val="center"/>
+              <w:rPr>
+                <w:sz w:val="20"/>
+                <w:szCs w:val="20"/>
+              </w:rPr>
+            </w:pPr>
+            <w:r>
+              <w:rPr>
+                <w:sz w:val="20"/>
+                <w:szCs w:val="20"/>
+              </w:rPr>
+              <w:t>3</w:t>
+            </w:r>
+          </w:p>
+        </w:tc>
+        <w:tc>
+          <w:tcPr>
+            <w:tcW w:w="862" w:type="dxa"/>
+            <w:shd w:val="clear" w:color="auto" w:fill="D9D9D9" w:themeFill="background1" w:themeFillShade="D9"/>
+            <w:vAlign w:val="center"/>
+          </w:tcPr>
+          <w:p>
+            <w:pPr>
+              <w:jc w:val="center"/>
+              <w:rPr>
+                <w:sz w:val="20"/>
+                <w:szCs w:val="20"/>
+              </w:rPr>
+            </w:pPr>
+            <w:r>
+              <w:rPr>
+                <w:sz w:val="20"/>
+                <w:szCs w:val="20"/>
+              </w:rPr>
+              <w:t>2</w:t>
+            </w:r>
+          </w:p>
+        </w:tc>
+        <w:tc>
+          <w:tcPr>
+            <w:tcW w:w="863" w:type="dxa"/>
+            <w:shd w:val="clear" w:color="auto" w:fill="D9D9D9" w:themeFill="background1" w:themeFillShade="D9"/>
+            <w:vAlign w:val="center"/>
+          </w:tcPr>
+          <w:p>
+            <w:pPr>
+              <w:jc w:val="center"/>
+              <w:rPr>
+                <w:sz w:val="20"/>
+                <w:szCs w:val="20"/>
+              </w:rPr>
+            </w:pPr>
+            <w:r>
+              <w:rPr>
+                <w:sz w:val="20"/>
+                <w:szCs w:val="20"/>
+              </w:rPr>
+              <w:t>1</w:t>
+            </w:r>
+          </w:p>
+        </w:tc>
+        <w:tc>
+          <w:tcPr>
+            <w:tcW w:w="865" w:type="dxa"/>
+            <w:shd w:val="clear" w:color="auto" w:fill="D9D9D9" w:themeFill="background1" w:themeFillShade="D9"/>
+            <w:vAlign w:val="center"/>
+          </w:tcPr>
+          <w:p>
+            <w:pPr>
+              <w:jc w:val="center"/>
+              <w:rPr>
+                <w:sz w:val="20"/>
+                <w:szCs w:val="20"/>
+              </w:rPr>
+            </w:pPr>
+            <w:r>
+              <w:rPr>
+                <w:sz w:val="20"/>
+                <w:szCs w:val="20"/>
+              </w:rPr>
+              <w:t>0</w:t>
+            </w:r>
+          </w:p>
+        </w:tc>
+      </w:tr>
+      <w:tr>
+        <w:trPr>
+          <w:trHeight w:val="357"/>
+          <w:jc w:val="center"/>
+        </w:trPr>
+        <w:tc>
+          <w:tcPr>
+            <w:tcW w:w="319" w:type="dxa"/>
+            <w:shd w:val="clear" w:color="auto" w:fill="D9D9D9" w:themeFill="background1" w:themeFillShade="D9"/>
+            <w:vAlign w:val="center"/>
+          </w:tcPr>
+          <w:p>
+            <w:pPr>
+              <w:jc w:val="center"/>
+              <w:rPr>
+                <w:sz w:val="20"/>
+                <w:szCs w:val="20"/>
+              </w:rPr>
+            </w:pPr>
+            <w:r>
+              <w:rPr>
+                <w:sz w:val="20"/>
+                <w:szCs w:val="20"/>
+              </w:rPr>
+              <w:t>0</w:t>
+            </w:r>
+          </w:p>
+        </w:tc>
+        <w:tc>
+          <w:tcPr>
+            <w:tcW w:w="6901" w:type="dxa"/>
+            <w:gridSpan w:val="8"/>
+          </w:tcPr>
+          <w:p>
+            <w:pPr>
+              <w:jc w:val="center"/>
+            </w:pPr>
+            <w:proofErr w:type="spellStart"/>
+            <w:r>
+              <w:t>Cloud_Init_Data</w:t>
+            </w:r>
+            <w:proofErr w:type="spellEnd"/>
+          </w:p>
+        </w:tc>
+      </w:tr>
+    </w:tbl>
+    <w:p>
+      <w:pPr>
+        <w:pStyle w:val="Heading2"/>
+        <w:spacing w:before="0"/>
+        <w:rPr>
+          <w:b/>
+        </w:rPr>
+      </w:pPr>
+    </w:p>
+    <w:p>
+      <w:pPr>
+        <w:pStyle w:val="Heading2"/>
+        <w:spacing w:before="0"/>
+        <w:rPr>
+          <w:b/>
+        </w:rPr>
+      </w:pPr>
+    </w:p>
+    <w:p>
+      <w:pPr>
+        <w:pStyle w:val="Heading2"/>
+        <w:spacing w:before="0"/>
+        <w:rPr>
+          <w:b/>
+        </w:rPr>
+      </w:pPr>
+      <w:proofErr w:type="spellStart"/>
       <w:r>
         <w:rPr>
           <w:b/>
         </w:rPr>
         <w:t>IO_cmdData_Cloud</w:t>
       </w:r>
+      <w:proofErr w:type="spellEnd"/>
     </w:p>
-    <w:p/>
     <w:p>
       <w:pPr>
         <w:rPr>
@@ -1651,12 +2227,50 @@
           <w:b/>
         </w:rPr>
       </w:pPr>
+    </w:p>
+    <w:p>
+      <w:pPr>
+        <w:pStyle w:val="Heading2"/>
+        <w:spacing w:before="0"/>
+        <w:rPr>
+          <w:b/>
+        </w:rPr>
+      </w:pPr>
+    </w:p>
+    <w:p>
+      <w:pPr>
+        <w:pStyle w:val="Heading2"/>
+        <w:spacing w:before="0"/>
+        <w:rPr>
+          <w:b/>
+        </w:rPr>
+      </w:pPr>
+    </w:p>
+    <w:p>
+      <w:pPr>
+        <w:pStyle w:val="Heading2"/>
+        <w:spacing w:before="0"/>
+        <w:rPr>
+          <w:b/>
+        </w:rPr>
+      </w:pPr>
+    </w:p>
+    <w:p>
+      <w:pPr>
+        <w:pStyle w:val="Heading2"/>
+        <w:spacing w:before="0"/>
+        <w:rPr>
+          <w:b/>
+        </w:rPr>
+      </w:pPr>
+      <w:proofErr w:type="spellStart"/>
       <w:r>
         <w:rPr>
           <w:b/>
         </w:rPr>
         <w:t>AVR_IO_Status</w:t>
       </w:r>
+      <w:proofErr w:type="spellEnd"/>
     </w:p>
     <w:p>
       <w:pPr>
@@ -2462,72 +3076,19 @@
     </w:p>
     <w:p>
       <w:pPr>
-        <w:spacing w:after="0"/>
-        <w:rPr>
-          <w:b/>
-          <w:bCs/>
-          <w:sz w:val="20"/>
-          <w:szCs w:val="6"/>
-        </w:rPr>
-      </w:pPr>
-    </w:p>
-    <w:p>
-      <w:pPr>
-        <w:spacing w:after="0"/>
-        <w:rPr>
-          <w:b/>
-          <w:bCs/>
-          <w:sz w:val="20"/>
-          <w:szCs w:val="6"/>
-        </w:rPr>
-      </w:pPr>
-    </w:p>
-    <w:p>
-      <w:pPr>
-        <w:spacing w:after="0"/>
-        <w:rPr>
-          <w:sz w:val="20"/>
-          <w:szCs w:val="6"/>
-        </w:rPr>
-      </w:pPr>
-    </w:p>
-    <w:p>
-      <w:pPr>
-        <w:spacing w:after="0"/>
-        <w:rPr>
-          <w:sz w:val="20"/>
-          <w:szCs w:val="6"/>
-        </w:rPr>
-      </w:pPr>
-    </w:p>
-    <w:p>
-      <w:pPr>
-        <w:spacing w:after="0"/>
-        <w:rPr>
-          <w:sz w:val="20"/>
-          <w:szCs w:val="6"/>
-        </w:rPr>
-      </w:pPr>
-    </w:p>
-    <w:p>
-      <w:pPr>
         <w:pStyle w:val="Heading2"/>
         <w:rPr>
           <w:b/>
         </w:rPr>
       </w:pPr>
+      <w:proofErr w:type="spellStart"/>
       <w:r>
         <w:rPr>
           <w:b/>
         </w:rPr>
-        <w:lastRenderedPageBreak/>
         <w:t>IO_Status_Cloud</w:t>
       </w:r>
-    </w:p>
-    <w:p>
-      <w:pPr>
-        <w:spacing w:after="0"/>
-      </w:pPr>
+      <w:proofErr w:type="spellEnd"/>
     </w:p>
     <w:p>
       <w:pPr>
@@ -3358,12 +3919,32 @@
           <w:b/>
         </w:rPr>
       </w:pPr>
+    </w:p>
+    <w:p>
+      <w:pPr>
+        <w:pStyle w:val="Heading2"/>
+        <w:spacing w:before="0"/>
+        <w:rPr>
+          <w:b/>
+        </w:rPr>
+      </w:pPr>
+    </w:p>
+    <w:p>
+      <w:pPr>
+        <w:pStyle w:val="Heading2"/>
+        <w:spacing w:before="0"/>
+        <w:rPr>
+          <w:b/>
+        </w:rPr>
+      </w:pPr>
+      <w:proofErr w:type="spellStart"/>
       <w:r>
         <w:rPr>
           <w:b/>
         </w:rPr>
         <w:t>ADC_Values_AVR</w:t>
       </w:r>
+      <w:proofErr w:type="spellEnd"/>
     </w:p>
     <w:p>
       <w:pPr>
@@ -3424,7 +4005,14 @@
                 <w:sz w:val="20"/>
                 <w:szCs w:val="20"/>
               </w:rPr>
-              <w:t>0xAD</w:t>
+              <w:t>0</w:t>
+            </w:r>
+            <w:r>
+              <w:rPr>
+                <w:sz w:val="20"/>
+                <w:szCs w:val="20"/>
+              </w:rPr>
+              <w:t>Xad</w:t>
             </w:r>
           </w:p>
         </w:tc>
@@ -3574,7 +4162,19 @@
       <w:pPr>
         <w:pStyle w:val="Heading3"/>
       </w:pPr>
+    </w:p>
+    <w:p>
+      <w:pPr>
+        <w:pStyle w:val="Heading3"/>
+      </w:pPr>
+    </w:p>
+    <w:p/>
+    <w:p>
+      <w:pPr>
+        <w:pStyle w:val="Heading3"/>
+      </w:pPr>
       <w:r>
+        <w:lastRenderedPageBreak/>
         <w:t>Structure</w:t>
       </w:r>
     </w:p>
@@ -4297,18 +4897,11 @@
       <w:pPr>
         <w:pStyle w:val="Heading2"/>
         <w:spacing w:before="0"/>
+        <w:rPr>
+          <w:b/>
+        </w:rPr>
       </w:pPr>
     </w:p>
-    <w:p>
-      <w:pPr>
-        <w:pStyle w:val="Heading2"/>
-        <w:spacing w:before="0"/>
-      </w:pPr>
-    </w:p>
-    <w:p/>
-    <w:p/>
-    <w:p/>
-    <w:p/>
     <w:p>
       <w:pPr>
         <w:pStyle w:val="Heading2"/>
@@ -4322,7 +4915,6 @@
         <w:rPr>
           <w:b/>
         </w:rPr>
-        <w:lastRenderedPageBreak/>
         <w:t>ADC_Values_Cloud</w:t>
       </w:r>
       <w:proofErr w:type="spellEnd"/>
@@ -5412,6 +6004,16 @@
         </w:tc>
       </w:tr>
     </w:tbl>
+    <w:p>
+      <w:pPr>
+        <w:pStyle w:val="Heading3"/>
+      </w:pPr>
+    </w:p>
+    <w:p>
+      <w:pPr>
+        <w:pStyle w:val="Heading3"/>
+      </w:pPr>
+    </w:p>
     <w:p>
       <w:pPr>
         <w:pStyle w:val="Heading3"/>
@@ -7080,6 +7682,71 @@
           <w:b/>
         </w:rPr>
       </w:pPr>
+    </w:p>
+    <w:p>
+      <w:pPr>
+        <w:pStyle w:val="Heading2"/>
+        <w:spacing w:before="0"/>
+        <w:rPr>
+          <w:b/>
+        </w:rPr>
+      </w:pPr>
+      <w:bookmarkStart w:id="0" w:name="_GoBack"/>
+      <w:bookmarkEnd w:id="0"/>
+    </w:p>
+    <w:p>
+      <w:pPr>
+        <w:pStyle w:val="Heading2"/>
+        <w:spacing w:before="0"/>
+        <w:rPr>
+          <w:b/>
+        </w:rPr>
+      </w:pPr>
+    </w:p>
+    <w:p>
+      <w:pPr>
+        <w:pStyle w:val="Heading2"/>
+        <w:spacing w:before="0"/>
+        <w:rPr>
+          <w:b/>
+        </w:rPr>
+      </w:pPr>
+    </w:p>
+    <w:p>
+      <w:pPr>
+        <w:pStyle w:val="Heading2"/>
+        <w:spacing w:before="0"/>
+        <w:rPr>
+          <w:b/>
+        </w:rPr>
+      </w:pPr>
+    </w:p>
+    <w:p>
+      <w:pPr>
+        <w:pStyle w:val="Heading2"/>
+        <w:spacing w:before="0"/>
+        <w:rPr>
+          <w:b/>
+        </w:rPr>
+      </w:pPr>
+    </w:p>
+    <w:p>
+      <w:pPr>
+        <w:pStyle w:val="Heading2"/>
+        <w:spacing w:before="0"/>
+        <w:rPr>
+          <w:b/>
+        </w:rPr>
+      </w:pPr>
+    </w:p>
+    <w:p>
+      <w:pPr>
+        <w:pStyle w:val="Heading2"/>
+        <w:spacing w:before="0"/>
+        <w:rPr>
+          <w:b/>
+        </w:rPr>
+      </w:pPr>
       <w:r>
         <w:rPr>
           <w:b/>
@@ -7629,8 +8296,6 @@
               </w:rPr>
               <w:t>Mobile Numbers</w:t>
             </w:r>
-            <w:bookmarkStart w:id="0" w:name="_GoBack"/>
-            <w:bookmarkEnd w:id="0"/>
           </w:p>
         </w:tc>
       </w:tr>

</xml_diff>